<commit_message>
Executive style resume generator (LinkedIn)
</commit_message>
<xml_diff>
--- a/resume/Tonci_Kucic_Executive_Resume.docx
+++ b/resume/Tonci_Kucic_Executive_Resume.docx
@@ -138,7 +138,6 @@
       <w:r>
         <w:rPr>
           <w:b/>
-          <w:sz w:val="22"/>
         </w:rPr>
         <w:t xml:space="preserve">Head of Engineering </w:t>
       </w:r>
@@ -169,7 +168,6 @@
       <w:r>
         <w:rPr>
           <w:b/>
-          <w:sz w:val="22"/>
         </w:rPr>
         <w:t xml:space="preserve">Engineering Manager / Team Lead </w:t>
       </w:r>
@@ -200,7 +198,6 @@
       <w:r>
         <w:rPr>
           <w:b/>
-          <w:sz w:val="22"/>
         </w:rPr>
         <w:t xml:space="preserve">Supervisory Board Member </w:t>
       </w:r>
@@ -231,7 +228,6 @@
       <w:r>
         <w:rPr>
           <w:b/>
-          <w:sz w:val="22"/>
         </w:rPr>
         <w:t xml:space="preserve">Principal Consultant </w:t>
       </w:r>
@@ -262,7 +258,6 @@
       <w:r>
         <w:rPr>
           <w:b/>
-          <w:sz w:val="22"/>
         </w:rPr>
         <w:t xml:space="preserve">Solution Architect </w:t>
       </w:r>
@@ -293,7 +288,6 @@
       <w:r>
         <w:rPr>
           <w:b/>
-          <w:sz w:val="22"/>
         </w:rPr>
         <w:t xml:space="preserve">Engineering Team Lead </w:t>
       </w:r>
@@ -324,7 +318,6 @@
       <w:r>
         <w:rPr>
           <w:b/>
-          <w:sz w:val="22"/>
         </w:rPr>
         <w:t xml:space="preserve">Senior Solution Architect / Lead Developer </w:t>
       </w:r>

</xml_diff>

<commit_message>
Project, facts cleanup, resume update
</commit_message>
<xml_diff>
--- a/resume/Tonci_Kucic_Executive_Resume.docx
+++ b/resume/Tonci_Kucic_Executive_Resume.docx
@@ -251,7 +251,7 @@
         <w:spacing w:after="160"/>
       </w:pPr>
       <w:r>
-        <w:t>Delivering strategic enterprise architecture for Life Sciences (Clinical Trials), Smart City Digitalization, and Intelligent Transportation Systems (ITS) to public and private sector clients.</w:t>
+        <w:t>Delivering strategic business and technology guidance for Smart City Digitalization, and Intelligent Transportation Systems (ITS) to public and private sector clients.</w:t>
       </w:r>
     </w:p>
     <w:p>
@@ -281,7 +281,7 @@
         <w:spacing w:after="160"/>
       </w:pPr>
       <w:r>
-        <w:t>Lead Architect for greenfield R&amp;D R&amp;D Innovation. Engineered enterprise-scale Product Catalog and Order Capture platforms for Croatia's Tier-1 Telecom provider.</w:t>
+        <w:t>Lead Architect for greenfield R&amp;D Innovation. Engineered enterprise-scale Product Catalog and Order Capture platforms for Croatia's Tier-1 Telecom provider.</w:t>
       </w:r>
     </w:p>
     <w:p>

</xml_diff>